<commit_message>
MOD: cronograma semana tecnicas de programacion + ejercicios ordenamientos
</commit_message>
<xml_diff>
--- a/material/Tecnicas/Ejercicios/Practica30Marzo2020Git/30Marzo2020-EjerciciosGIT-GITHUB.docx
+++ b/material/Tecnicas/Ejercicios/Practica30Marzo2020Git/30Marzo2020-EjerciciosGIT-GITHUB.docx
@@ -657,26 +657,16 @@
           <w:bCs/>
           <w:lang w:val="es-419"/>
         </w:rPr>
-        <w:t xml:space="preserve">Qué </w:t>
-      </w:r>
-      <w:proofErr w:type="gramStart"/>
+        <w:t>Qué evaluaré</w:t>
+      </w:r>
       <w:r>
         <w:rPr>
           <w:b/>
           <w:bCs/>
           <w:lang w:val="es-419"/>
         </w:rPr>
-        <w:t>evaluaré:</w:t>
-      </w:r>
-      <w:r>
-        <w:rPr>
-          <w:b/>
-          <w:bCs/>
-          <w:lang w:val="es-419"/>
-        </w:rPr>
         <w:t>?</w:t>
       </w:r>
-      <w:proofErr w:type="gramEnd"/>
     </w:p>
     <w:p>
       <w:pPr>
@@ -943,21 +933,31 @@
         <w:rPr>
           <w:lang w:val="es-419"/>
         </w:rPr>
-        <w:t xml:space="preserve">La </w:t>
-      </w:r>
-      <w:proofErr w:type="spellStart"/>
-      <w:r>
-        <w:rPr>
-          <w:lang w:val="es-419"/>
-        </w:rPr>
-        <w:t>funcionalida</w:t>
-      </w:r>
-      <w:proofErr w:type="spellEnd"/>
-      <w:r>
-        <w:rPr>
-          <w:lang w:val="es-419"/>
-        </w:rPr>
-        <w:t xml:space="preserve"> completa la pueden subir al repositorio hasta hoy a las 11:55 </w:t>
+        <w:t>La funcionalida</w:t>
+      </w:r>
+      <w:r>
+        <w:rPr>
+          <w:lang w:val="es-419"/>
+        </w:rPr>
+        <w:t>d</w:t>
+      </w:r>
+      <w:r>
+        <w:rPr>
+          <w:lang w:val="es-419"/>
+        </w:rPr>
+        <w:t xml:space="preserve"> completa la pueden subir al repositorio hasta </w:t>
+      </w:r>
+      <w:r>
+        <w:rPr>
+          <w:lang w:val="es-419"/>
+        </w:rPr>
+        <w:t>el sábado 4 de abril</w:t>
+      </w:r>
+      <w:r>
+        <w:rPr>
+          <w:lang w:val="es-419"/>
+        </w:rPr>
+        <w:t xml:space="preserve"> a las 11:55 </w:t>
       </w:r>
       <w:proofErr w:type="gramStart"/>
       <w:r>
@@ -971,9 +971,52 @@
         <w:rPr>
           <w:lang w:val="es-419"/>
         </w:rPr>
-        <w:t xml:space="preserve"> pero deben ir subiendo sus progresos a lo largo de la sesión de clase. </w:t>
+        <w:t xml:space="preserve"> pero deben ir subiendo </w:t>
+      </w:r>
+      <w:r>
+        <w:rPr>
+          <w:lang w:val="es-419"/>
+        </w:rPr>
+        <w:t>los</w:t>
+      </w:r>
+      <w:r>
+        <w:rPr>
+          <w:lang w:val="es-419"/>
+        </w:rPr>
+        <w:t xml:space="preserve"> progresos a lo largo de </w:t>
+      </w:r>
+      <w:r>
+        <w:rPr>
+          <w:lang w:val="es-419"/>
+        </w:rPr>
+        <w:t>la semana.</w:t>
       </w:r>
     </w:p>
+    <w:p>
+      <w:pPr>
+        <w:pStyle w:val="ListParagraph"/>
+        <w:numPr>
+          <w:ilvl w:val="0"/>
+          <w:numId w:val="2"/>
+        </w:numPr>
+        <w:jc w:val="both"/>
+        <w:rPr>
+          <w:color w:val="FF0000"/>
+          <w:u w:val="single"/>
+          <w:lang w:val="es-419"/>
+        </w:rPr>
+      </w:pPr>
+      <w:bookmarkStart w:id="0" w:name="_GoBack"/>
+      <w:r>
+        <w:rPr>
+          <w:color w:val="FF0000"/>
+          <w:u w:val="single"/>
+          <w:lang w:val="es-419"/>
+        </w:rPr>
+        <w:t>NEW: Evaluación de los compañeros</w:t>
+      </w:r>
+    </w:p>
+    <w:bookmarkEnd w:id="0"/>
     <w:p>
       <w:pPr>
         <w:pStyle w:val="ListParagraph"/>
@@ -1182,7 +1225,6 @@
           <w:lang w:val="es-419"/>
         </w:rPr>
       </w:pPr>
-      <w:bookmarkStart w:id="0" w:name="_GoBack"/>
     </w:p>
     <w:tbl>
       <w:tblPr>
@@ -4824,7 +4866,6 @@
           </w:p>
         </w:tc>
       </w:tr>
-      <w:bookmarkEnd w:id="0"/>
     </w:tbl>
     <w:p>
       <w:pPr>
@@ -5915,7 +5956,7 @@
 </file>
 
 <file path=customXml/itemProps1.xml><?xml version="1.0" encoding="utf-8"?>
-<ds:datastoreItem xmlns:ds="http://schemas.openxmlformats.org/officeDocument/2006/customXml" ds:itemID="{C70391C4-B31D-4F19-986B-6CFE38066712}">
+<ds:datastoreItem xmlns:ds="http://schemas.openxmlformats.org/officeDocument/2006/customXml" ds:itemID="{38183037-E251-40A4-BCE7-CAD3E17B06A0}">
   <ds:schemaRefs>
     <ds:schemaRef ds:uri="http://schemas.openxmlformats.org/officeDocument/2006/bibliography"/>
   </ds:schemaRefs>

</xml_diff>